<commit_message>
finished 1 and 2
</commit_message>
<xml_diff>
--- a/software-requirement-document.docx
+++ b/software-requirement-document.docx
@@ -6941,14 +6941,9 @@
       <w:r>
         <w:t>BT-</w:t>
       </w:r>
-      <w:proofErr w:type="gramStart"/>
       <w:r>
-        <w:t xml:space="preserve">896 </w:t>
+        <w:t>896 is</w:t>
       </w:r>
-      <w:r>
-        <w:t xml:space="preserve"> is</w:t>
-      </w:r>
-      <w:proofErr w:type="gramEnd"/>
       <w:r>
         <w:t xml:space="preserve"> the industrial setting. Overall, the goal of </w:t>
       </w:r>
@@ -7483,6 +7478,23 @@
       <w:pPr>
         <w:pStyle w:val="BodyText"/>
       </w:pPr>
+      <w:r>
+        <w:t xml:space="preserve">The target audience </w:t>
+      </w:r>
+      <w:r>
+        <w:t xml:space="preserve">will find value in this product due to </w:t>
+      </w:r>
+      <w:proofErr w:type="gramStart"/>
+      <w:r>
+        <w:t>usage of</w:t>
+      </w:r>
+      <w:proofErr w:type="gramEnd"/>
+      <w:r>
+        <w:t xml:space="preserve"> and opportunities. BT – 896 </w:t>
+      </w:r>
+      <w:r>
+        <w:t xml:space="preserve">can be applied to many different aspects which can eventually expand to automating certain everyday task </w:t>
+      </w:r>
     </w:p>
     <w:p>
       <w:pPr>
@@ -9898,39 +9910,171 @@
     <w:p>
       <w:pPr>
         <w:rPr>
-          <w:sz w:val="14"/>
+          <w:sz w:val="20"/>
+          <w:szCs w:val="20"/>
         </w:rPr>
       </w:pPr>
     </w:p>
     <w:p>
       <w:pPr>
         <w:rPr>
-          <w:sz w:val="14"/>
+          <w:sz w:val="24"/>
+          <w:szCs w:val="24"/>
         </w:rPr>
       </w:pPr>
       <w:r>
         <w:rPr>
-          <w:sz w:val="14"/>
+          <w:sz w:val="20"/>
+          <w:szCs w:val="20"/>
         </w:rPr>
         <w:t xml:space="preserve">The robot must have all the compiled </w:t>
       </w:r>
       <w:r>
         <w:rPr>
-          <w:sz w:val="14"/>
+          <w:sz w:val="20"/>
+          <w:szCs w:val="20"/>
         </w:rPr>
-        <w:t>parts,</w:t>
+        <w:t>parts</w:t>
       </w:r>
       <w:r>
         <w:rPr>
-          <w:sz w:val="14"/>
+          <w:sz w:val="20"/>
+          <w:szCs w:val="20"/>
+        </w:rPr>
+        <w:t>, all parts must be durable</w:t>
+      </w:r>
+      <w:r>
+        <w:rPr>
+          <w:sz w:val="20"/>
+          <w:szCs w:val="20"/>
+        </w:rPr>
+        <w:t xml:space="preserve">, </w:t>
+      </w:r>
+      <w:r>
+        <w:rPr>
+          <w:sz w:val="20"/>
+          <w:szCs w:val="20"/>
+        </w:rPr>
+        <w:t xml:space="preserve">the transmission should be strong </w:t>
+      </w:r>
+      <w:r>
+        <w:rPr>
+          <w:sz w:val="20"/>
+          <w:szCs w:val="20"/>
+        </w:rPr>
+        <w:t>by using</w:t>
+      </w:r>
+      <w:r>
+        <w:rPr>
+          <w:sz w:val="20"/>
+          <w:szCs w:val="20"/>
+        </w:rPr>
+        <w:t xml:space="preserve"> a voltmeter</w:t>
+      </w:r>
+      <w:r>
+        <w:rPr>
+          <w:sz w:val="20"/>
+          <w:szCs w:val="20"/>
+        </w:rPr>
+        <w:t>,</w:t>
+      </w:r>
+      <w:r>
+        <w:rPr>
+          <w:sz w:val="20"/>
+          <w:szCs w:val="20"/>
         </w:rPr>
         <w:t xml:space="preserve"> </w:t>
       </w:r>
       <w:r>
         <w:rPr>
-          <w:sz w:val="14"/>
+          <w:sz w:val="20"/>
+          <w:szCs w:val="20"/>
         </w:rPr>
-        <w:t>each of the up to date including the battery</w:t>
+        <w:t xml:space="preserve">each of the </w:t>
+      </w:r>
+      <w:r>
+        <w:rPr>
+          <w:sz w:val="20"/>
+          <w:szCs w:val="20"/>
+        </w:rPr>
+        <w:t>components</w:t>
+      </w:r>
+      <w:r>
+        <w:rPr>
+          <w:sz w:val="20"/>
+          <w:szCs w:val="20"/>
+        </w:rPr>
+        <w:t xml:space="preserve"> to date including the battery</w:t>
+      </w:r>
+      <w:r>
+        <w:rPr>
+          <w:sz w:val="20"/>
+          <w:szCs w:val="20"/>
+        </w:rPr>
+        <w:t xml:space="preserve">, the </w:t>
+      </w:r>
+      <w:r>
+        <w:rPr>
+          <w:sz w:val="20"/>
+          <w:szCs w:val="20"/>
+        </w:rPr>
+        <w:t>lcd.</w:t>
+      </w:r>
+      <w:r>
+        <w:rPr>
+          <w:sz w:val="20"/>
+          <w:szCs w:val="20"/>
+        </w:rPr>
+        <w:t xml:space="preserve"> </w:t>
+      </w:r>
+      <w:r>
+        <w:rPr>
+          <w:sz w:val="20"/>
+          <w:szCs w:val="20"/>
+        </w:rPr>
+        <w:t>The product must be able to withstand environmental condition</w:t>
+      </w:r>
+      <w:r>
+        <w:rPr>
+          <w:sz w:val="20"/>
+          <w:szCs w:val="20"/>
+        </w:rPr>
+        <w:t xml:space="preserve">, size </w:t>
+      </w:r>
+      <w:r>
+        <w:rPr>
+          <w:sz w:val="20"/>
+          <w:szCs w:val="20"/>
+        </w:rPr>
+        <w:t>and weight may</w:t>
+      </w:r>
+      <w:r>
+        <w:rPr>
+          <w:sz w:val="20"/>
+          <w:szCs w:val="20"/>
+        </w:rPr>
+        <w:t xml:space="preserve"> </w:t>
+      </w:r>
+      <w:r>
+        <w:rPr>
+          <w:sz w:val="20"/>
+          <w:szCs w:val="20"/>
+        </w:rPr>
+        <w:t>influence</w:t>
+      </w:r>
+      <w:r>
+        <w:rPr>
+          <w:sz w:val="20"/>
+          <w:szCs w:val="20"/>
+        </w:rPr>
+        <w:t xml:space="preserve"> the product</w:t>
+      </w:r>
+      <w:r>
+        <w:rPr>
+          <w:sz w:val="20"/>
+          <w:szCs w:val="20"/>
+        </w:rPr>
+        <w:t>.</w:t>
       </w:r>
     </w:p>
     <w:p>
@@ -12253,6 +12397,7 @@
         <w:rPr>
           <w:noProof/>
         </w:rPr>
+        <w:lastRenderedPageBreak/>
         <mc:AlternateContent>
           <mc:Choice Requires="wpg">
             <w:drawing>
@@ -13326,6 +13471,10 @@
     <w:p>
       <w:pPr>
         <w:pStyle w:val="BodyText"/>
+        <w:numPr>
+          <w:ilvl w:val="0"/>
+          <w:numId w:val="9"/>
+        </w:numPr>
         <w:spacing w:before="334"/>
       </w:pPr>
       <w:r>
@@ -13335,6 +13484,10 @@
     <w:p>
       <w:pPr>
         <w:pStyle w:val="BodyText"/>
+        <w:numPr>
+          <w:ilvl w:val="0"/>
+          <w:numId w:val="9"/>
+        </w:numPr>
         <w:spacing w:before="334"/>
       </w:pPr>
       <w:r>
@@ -13757,6 +13910,10 @@
     <w:p>
       <w:pPr>
         <w:pStyle w:val="BodyText"/>
+        <w:numPr>
+          <w:ilvl w:val="0"/>
+          <w:numId w:val="8"/>
+        </w:numPr>
       </w:pPr>
       <w:r>
         <w:t xml:space="preserve">The robot </w:t>
@@ -14663,6 +14820,10 @@
     <w:p>
       <w:pPr>
         <w:pStyle w:val="BodyText"/>
+        <w:numPr>
+          <w:ilvl w:val="0"/>
+          <w:numId w:val="7"/>
+        </w:numPr>
         <w:spacing w:before="335"/>
       </w:pPr>
       <w:r>
@@ -14672,6 +14833,10 @@
     <w:p>
       <w:pPr>
         <w:pStyle w:val="BodyText"/>
+        <w:numPr>
+          <w:ilvl w:val="0"/>
+          <w:numId w:val="7"/>
+        </w:numPr>
         <w:spacing w:before="335"/>
       </w:pPr>
       <w:r>
@@ -18131,6 +18296,118 @@
     </w:lvl>
   </w:abstractNum>
   <w:abstractNum w:abstractNumId="2" w15:restartNumberingAfterBreak="0">
+    <w:nsid w:val="02313540"/>
+    <w:multiLevelType w:val="hybridMultilevel"/>
+    <w:tmpl w:val="474800A0"/>
+    <w:lvl w:ilvl="0" w:tplc="E71CB85C">
+      <w:numFmt w:val="bullet"/>
+      <w:lvlText w:val="-"/>
+      <w:lvlJc w:val="left"/>
+      <w:pPr>
+        <w:ind w:left="720" w:hanging="360"/>
+      </w:pPr>
+      <w:rPr>
+        <w:rFonts w:ascii="Lucida Sans Unicode" w:eastAsia="Lucida Sans Unicode" w:hAnsi="Lucida Sans Unicode" w:cs="Lucida Sans Unicode" w:hint="default"/>
+      </w:rPr>
+    </w:lvl>
+    <w:lvl w:ilvl="1" w:tplc="0C090003" w:tentative="1">
+      <w:start w:val="1"/>
+      <w:numFmt w:val="bullet"/>
+      <w:lvlText w:val="o"/>
+      <w:lvlJc w:val="left"/>
+      <w:pPr>
+        <w:ind w:left="1440" w:hanging="360"/>
+      </w:pPr>
+      <w:rPr>
+        <w:rFonts w:ascii="Courier New" w:hAnsi="Courier New" w:cs="Courier New" w:hint="default"/>
+      </w:rPr>
+    </w:lvl>
+    <w:lvl w:ilvl="2" w:tplc="0C090005" w:tentative="1">
+      <w:start w:val="1"/>
+      <w:numFmt w:val="bullet"/>
+      <w:lvlText w:val=""/>
+      <w:lvlJc w:val="left"/>
+      <w:pPr>
+        <w:ind w:left="2160" w:hanging="360"/>
+      </w:pPr>
+      <w:rPr>
+        <w:rFonts w:ascii="Wingdings" w:hAnsi="Wingdings" w:hint="default"/>
+      </w:rPr>
+    </w:lvl>
+    <w:lvl w:ilvl="3" w:tplc="0C090001" w:tentative="1">
+      <w:start w:val="1"/>
+      <w:numFmt w:val="bullet"/>
+      <w:lvlText w:val=""/>
+      <w:lvlJc w:val="left"/>
+      <w:pPr>
+        <w:ind w:left="2880" w:hanging="360"/>
+      </w:pPr>
+      <w:rPr>
+        <w:rFonts w:ascii="Symbol" w:hAnsi="Symbol" w:hint="default"/>
+      </w:rPr>
+    </w:lvl>
+    <w:lvl w:ilvl="4" w:tplc="0C090003" w:tentative="1">
+      <w:start w:val="1"/>
+      <w:numFmt w:val="bullet"/>
+      <w:lvlText w:val="o"/>
+      <w:lvlJc w:val="left"/>
+      <w:pPr>
+        <w:ind w:left="3600" w:hanging="360"/>
+      </w:pPr>
+      <w:rPr>
+        <w:rFonts w:ascii="Courier New" w:hAnsi="Courier New" w:cs="Courier New" w:hint="default"/>
+      </w:rPr>
+    </w:lvl>
+    <w:lvl w:ilvl="5" w:tplc="0C090005" w:tentative="1">
+      <w:start w:val="1"/>
+      <w:numFmt w:val="bullet"/>
+      <w:lvlText w:val=""/>
+      <w:lvlJc w:val="left"/>
+      <w:pPr>
+        <w:ind w:left="4320" w:hanging="360"/>
+      </w:pPr>
+      <w:rPr>
+        <w:rFonts w:ascii="Wingdings" w:hAnsi="Wingdings" w:hint="default"/>
+      </w:rPr>
+    </w:lvl>
+    <w:lvl w:ilvl="6" w:tplc="0C090001" w:tentative="1">
+      <w:start w:val="1"/>
+      <w:numFmt w:val="bullet"/>
+      <w:lvlText w:val=""/>
+      <w:lvlJc w:val="left"/>
+      <w:pPr>
+        <w:ind w:left="5040" w:hanging="360"/>
+      </w:pPr>
+      <w:rPr>
+        <w:rFonts w:ascii="Symbol" w:hAnsi="Symbol" w:hint="default"/>
+      </w:rPr>
+    </w:lvl>
+    <w:lvl w:ilvl="7" w:tplc="0C090003" w:tentative="1">
+      <w:start w:val="1"/>
+      <w:numFmt w:val="bullet"/>
+      <w:lvlText w:val="o"/>
+      <w:lvlJc w:val="left"/>
+      <w:pPr>
+        <w:ind w:left="5760" w:hanging="360"/>
+      </w:pPr>
+      <w:rPr>
+        <w:rFonts w:ascii="Courier New" w:hAnsi="Courier New" w:cs="Courier New" w:hint="default"/>
+      </w:rPr>
+    </w:lvl>
+    <w:lvl w:ilvl="8" w:tplc="0C090005" w:tentative="1">
+      <w:start w:val="1"/>
+      <w:numFmt w:val="bullet"/>
+      <w:lvlText w:val=""/>
+      <w:lvlJc w:val="left"/>
+      <w:pPr>
+        <w:ind w:left="6480" w:hanging="360"/>
+      </w:pPr>
+      <w:rPr>
+        <w:rFonts w:ascii="Wingdings" w:hAnsi="Wingdings" w:hint="default"/>
+      </w:rPr>
+    </w:lvl>
+  </w:abstractNum>
+  <w:abstractNum w:abstractNumId="3" w15:restartNumberingAfterBreak="0">
     <w:nsid w:val="02896893"/>
     <w:multiLevelType w:val="multilevel"/>
     <w:tmpl w:val="20E6916C"/>
@@ -18256,7 +18533,119 @@
       </w:rPr>
     </w:lvl>
   </w:abstractNum>
-  <w:abstractNum w:abstractNumId="3" w15:restartNumberingAfterBreak="0">
+  <w:abstractNum w:abstractNumId="4" w15:restartNumberingAfterBreak="0">
+    <w:nsid w:val="0B8110FA"/>
+    <w:multiLevelType w:val="hybridMultilevel"/>
+    <w:tmpl w:val="C28E4F6C"/>
+    <w:lvl w:ilvl="0" w:tplc="C9FA125C">
+      <w:numFmt w:val="bullet"/>
+      <w:lvlText w:val="-"/>
+      <w:lvlJc w:val="left"/>
+      <w:pPr>
+        <w:ind w:left="720" w:hanging="360"/>
+      </w:pPr>
+      <w:rPr>
+        <w:rFonts w:ascii="Lucida Sans Unicode" w:eastAsia="Lucida Sans Unicode" w:hAnsi="Lucida Sans Unicode" w:cs="Lucida Sans Unicode" w:hint="default"/>
+      </w:rPr>
+    </w:lvl>
+    <w:lvl w:ilvl="1" w:tplc="0C090003" w:tentative="1">
+      <w:start w:val="1"/>
+      <w:numFmt w:val="bullet"/>
+      <w:lvlText w:val="o"/>
+      <w:lvlJc w:val="left"/>
+      <w:pPr>
+        <w:ind w:left="1440" w:hanging="360"/>
+      </w:pPr>
+      <w:rPr>
+        <w:rFonts w:ascii="Courier New" w:hAnsi="Courier New" w:cs="Courier New" w:hint="default"/>
+      </w:rPr>
+    </w:lvl>
+    <w:lvl w:ilvl="2" w:tplc="0C090005" w:tentative="1">
+      <w:start w:val="1"/>
+      <w:numFmt w:val="bullet"/>
+      <w:lvlText w:val=""/>
+      <w:lvlJc w:val="left"/>
+      <w:pPr>
+        <w:ind w:left="2160" w:hanging="360"/>
+      </w:pPr>
+      <w:rPr>
+        <w:rFonts w:ascii="Wingdings" w:hAnsi="Wingdings" w:hint="default"/>
+      </w:rPr>
+    </w:lvl>
+    <w:lvl w:ilvl="3" w:tplc="0C090001" w:tentative="1">
+      <w:start w:val="1"/>
+      <w:numFmt w:val="bullet"/>
+      <w:lvlText w:val=""/>
+      <w:lvlJc w:val="left"/>
+      <w:pPr>
+        <w:ind w:left="2880" w:hanging="360"/>
+      </w:pPr>
+      <w:rPr>
+        <w:rFonts w:ascii="Symbol" w:hAnsi="Symbol" w:hint="default"/>
+      </w:rPr>
+    </w:lvl>
+    <w:lvl w:ilvl="4" w:tplc="0C090003" w:tentative="1">
+      <w:start w:val="1"/>
+      <w:numFmt w:val="bullet"/>
+      <w:lvlText w:val="o"/>
+      <w:lvlJc w:val="left"/>
+      <w:pPr>
+        <w:ind w:left="3600" w:hanging="360"/>
+      </w:pPr>
+      <w:rPr>
+        <w:rFonts w:ascii="Courier New" w:hAnsi="Courier New" w:cs="Courier New" w:hint="default"/>
+      </w:rPr>
+    </w:lvl>
+    <w:lvl w:ilvl="5" w:tplc="0C090005" w:tentative="1">
+      <w:start w:val="1"/>
+      <w:numFmt w:val="bullet"/>
+      <w:lvlText w:val=""/>
+      <w:lvlJc w:val="left"/>
+      <w:pPr>
+        <w:ind w:left="4320" w:hanging="360"/>
+      </w:pPr>
+      <w:rPr>
+        <w:rFonts w:ascii="Wingdings" w:hAnsi="Wingdings" w:hint="default"/>
+      </w:rPr>
+    </w:lvl>
+    <w:lvl w:ilvl="6" w:tplc="0C090001" w:tentative="1">
+      <w:start w:val="1"/>
+      <w:numFmt w:val="bullet"/>
+      <w:lvlText w:val=""/>
+      <w:lvlJc w:val="left"/>
+      <w:pPr>
+        <w:ind w:left="5040" w:hanging="360"/>
+      </w:pPr>
+      <w:rPr>
+        <w:rFonts w:ascii="Symbol" w:hAnsi="Symbol" w:hint="default"/>
+      </w:rPr>
+    </w:lvl>
+    <w:lvl w:ilvl="7" w:tplc="0C090003" w:tentative="1">
+      <w:start w:val="1"/>
+      <w:numFmt w:val="bullet"/>
+      <w:lvlText w:val="o"/>
+      <w:lvlJc w:val="left"/>
+      <w:pPr>
+        <w:ind w:left="5760" w:hanging="360"/>
+      </w:pPr>
+      <w:rPr>
+        <w:rFonts w:ascii="Courier New" w:hAnsi="Courier New" w:cs="Courier New" w:hint="default"/>
+      </w:rPr>
+    </w:lvl>
+    <w:lvl w:ilvl="8" w:tplc="0C090005" w:tentative="1">
+      <w:start w:val="1"/>
+      <w:numFmt w:val="bullet"/>
+      <w:lvlText w:val=""/>
+      <w:lvlJc w:val="left"/>
+      <w:pPr>
+        <w:ind w:left="6480" w:hanging="360"/>
+      </w:pPr>
+      <w:rPr>
+        <w:rFonts w:ascii="Wingdings" w:hAnsi="Wingdings" w:hint="default"/>
+      </w:rPr>
+    </w:lvl>
+  </w:abstractNum>
+  <w:abstractNum w:abstractNumId="5" w15:restartNumberingAfterBreak="0">
     <w:nsid w:val="26D749C8"/>
     <w:multiLevelType w:val="multilevel"/>
     <w:tmpl w:val="A3B03B94"/>
@@ -18392,7 +18781,7 @@
       </w:rPr>
     </w:lvl>
   </w:abstractNum>
-  <w:abstractNum w:abstractNumId="4" w15:restartNumberingAfterBreak="0">
+  <w:abstractNum w:abstractNumId="6" w15:restartNumberingAfterBreak="0">
     <w:nsid w:val="3C205ED8"/>
     <w:multiLevelType w:val="multilevel"/>
     <w:tmpl w:val="9A2065A0"/>
@@ -18518,7 +18907,119 @@
       </w:rPr>
     </w:lvl>
   </w:abstractNum>
-  <w:abstractNum w:abstractNumId="5" w15:restartNumberingAfterBreak="0">
+  <w:abstractNum w:abstractNumId="7" w15:restartNumberingAfterBreak="0">
+    <w:nsid w:val="445D78F4"/>
+    <w:multiLevelType w:val="hybridMultilevel"/>
+    <w:tmpl w:val="34120904"/>
+    <w:lvl w:ilvl="0" w:tplc="7E226D5E">
+      <w:numFmt w:val="bullet"/>
+      <w:lvlText w:val="-"/>
+      <w:lvlJc w:val="left"/>
+      <w:pPr>
+        <w:ind w:left="720" w:hanging="360"/>
+      </w:pPr>
+      <w:rPr>
+        <w:rFonts w:ascii="Lucida Sans Unicode" w:eastAsia="Lucida Sans Unicode" w:hAnsi="Lucida Sans Unicode" w:cs="Lucida Sans Unicode" w:hint="default"/>
+      </w:rPr>
+    </w:lvl>
+    <w:lvl w:ilvl="1" w:tplc="0C090003" w:tentative="1">
+      <w:start w:val="1"/>
+      <w:numFmt w:val="bullet"/>
+      <w:lvlText w:val="o"/>
+      <w:lvlJc w:val="left"/>
+      <w:pPr>
+        <w:ind w:left="1440" w:hanging="360"/>
+      </w:pPr>
+      <w:rPr>
+        <w:rFonts w:ascii="Courier New" w:hAnsi="Courier New" w:cs="Courier New" w:hint="default"/>
+      </w:rPr>
+    </w:lvl>
+    <w:lvl w:ilvl="2" w:tplc="0C090005" w:tentative="1">
+      <w:start w:val="1"/>
+      <w:numFmt w:val="bullet"/>
+      <w:lvlText w:val=""/>
+      <w:lvlJc w:val="left"/>
+      <w:pPr>
+        <w:ind w:left="2160" w:hanging="360"/>
+      </w:pPr>
+      <w:rPr>
+        <w:rFonts w:ascii="Wingdings" w:hAnsi="Wingdings" w:hint="default"/>
+      </w:rPr>
+    </w:lvl>
+    <w:lvl w:ilvl="3" w:tplc="0C090001" w:tentative="1">
+      <w:start w:val="1"/>
+      <w:numFmt w:val="bullet"/>
+      <w:lvlText w:val=""/>
+      <w:lvlJc w:val="left"/>
+      <w:pPr>
+        <w:ind w:left="2880" w:hanging="360"/>
+      </w:pPr>
+      <w:rPr>
+        <w:rFonts w:ascii="Symbol" w:hAnsi="Symbol" w:hint="default"/>
+      </w:rPr>
+    </w:lvl>
+    <w:lvl w:ilvl="4" w:tplc="0C090003" w:tentative="1">
+      <w:start w:val="1"/>
+      <w:numFmt w:val="bullet"/>
+      <w:lvlText w:val="o"/>
+      <w:lvlJc w:val="left"/>
+      <w:pPr>
+        <w:ind w:left="3600" w:hanging="360"/>
+      </w:pPr>
+      <w:rPr>
+        <w:rFonts w:ascii="Courier New" w:hAnsi="Courier New" w:cs="Courier New" w:hint="default"/>
+      </w:rPr>
+    </w:lvl>
+    <w:lvl w:ilvl="5" w:tplc="0C090005" w:tentative="1">
+      <w:start w:val="1"/>
+      <w:numFmt w:val="bullet"/>
+      <w:lvlText w:val=""/>
+      <w:lvlJc w:val="left"/>
+      <w:pPr>
+        <w:ind w:left="4320" w:hanging="360"/>
+      </w:pPr>
+      <w:rPr>
+        <w:rFonts w:ascii="Wingdings" w:hAnsi="Wingdings" w:hint="default"/>
+      </w:rPr>
+    </w:lvl>
+    <w:lvl w:ilvl="6" w:tplc="0C090001" w:tentative="1">
+      <w:start w:val="1"/>
+      <w:numFmt w:val="bullet"/>
+      <w:lvlText w:val=""/>
+      <w:lvlJc w:val="left"/>
+      <w:pPr>
+        <w:ind w:left="5040" w:hanging="360"/>
+      </w:pPr>
+      <w:rPr>
+        <w:rFonts w:ascii="Symbol" w:hAnsi="Symbol" w:hint="default"/>
+      </w:rPr>
+    </w:lvl>
+    <w:lvl w:ilvl="7" w:tplc="0C090003" w:tentative="1">
+      <w:start w:val="1"/>
+      <w:numFmt w:val="bullet"/>
+      <w:lvlText w:val="o"/>
+      <w:lvlJc w:val="left"/>
+      <w:pPr>
+        <w:ind w:left="5760" w:hanging="360"/>
+      </w:pPr>
+      <w:rPr>
+        <w:rFonts w:ascii="Courier New" w:hAnsi="Courier New" w:cs="Courier New" w:hint="default"/>
+      </w:rPr>
+    </w:lvl>
+    <w:lvl w:ilvl="8" w:tplc="0C090005" w:tentative="1">
+      <w:start w:val="1"/>
+      <w:numFmt w:val="bullet"/>
+      <w:lvlText w:val=""/>
+      <w:lvlJc w:val="left"/>
+      <w:pPr>
+        <w:ind w:left="6480" w:hanging="360"/>
+      </w:pPr>
+      <w:rPr>
+        <w:rFonts w:ascii="Wingdings" w:hAnsi="Wingdings" w:hint="default"/>
+      </w:rPr>
+    </w:lvl>
+  </w:abstractNum>
+  <w:abstractNum w:abstractNumId="8" w15:restartNumberingAfterBreak="0">
     <w:nsid w:val="6AD83D61"/>
     <w:multiLevelType w:val="multilevel"/>
     <w:tmpl w:val="057CE346"/>
@@ -18645,13 +19146,13 @@
     </w:lvl>
   </w:abstractNum>
   <w:num w:numId="1" w16cid:durableId="1566574916">
-    <w:abstractNumId w:val="5"/>
+    <w:abstractNumId w:val="8"/>
   </w:num>
   <w:num w:numId="2" w16cid:durableId="2083402365">
-    <w:abstractNumId w:val="2"/>
+    <w:abstractNumId w:val="3"/>
   </w:num>
   <w:num w:numId="3" w16cid:durableId="1516111785">
-    <w:abstractNumId w:val="4"/>
+    <w:abstractNumId w:val="6"/>
   </w:num>
   <w:num w:numId="4" w16cid:durableId="825899860">
     <w:abstractNumId w:val="1"/>
@@ -18660,7 +19161,16 @@
     <w:abstractNumId w:val="0"/>
   </w:num>
   <w:num w:numId="6" w16cid:durableId="1896505748">
-    <w:abstractNumId w:val="3"/>
+    <w:abstractNumId w:val="5"/>
+  </w:num>
+  <w:num w:numId="7" w16cid:durableId="1075279601">
+    <w:abstractNumId w:val="7"/>
+  </w:num>
+  <w:num w:numId="8" w16cid:durableId="1941208735">
+    <w:abstractNumId w:val="4"/>
+  </w:num>
+  <w:num w:numId="9" w16cid:durableId="1347903577">
+    <w:abstractNumId w:val="2"/>
   </w:num>
 </w:numbering>
 </file>
@@ -19489,15 +19999,6 @@
 </file>
 
 <file path=customXml/item2.xml><?xml version="1.0" encoding="utf-8"?>
-<?mso-contentType ?>
-<FormTemplates xmlns="http://schemas.microsoft.com/sharepoint/v3/contenttype/forms">
-  <Display>DocumentLibraryForm</Display>
-  <Edit>DocumentLibraryForm</Edit>
-  <New>DocumentLibraryForm</New>
-</FormTemplates>
-</file>
-
-<file path=customXml/item3.xml><?xml version="1.0" encoding="utf-8"?>
 <ct:contentTypeSchema xmlns:ct="http://schemas.microsoft.com/office/2006/metadata/contentType" xmlns:ma="http://schemas.microsoft.com/office/2006/metadata/properties/metaAttributes" ct:_="" ma:_="" ma:contentTypeName="Document" ma:contentTypeID="0x010100C3CCDEED028F664DA8A3267B1C010D2E" ma:contentTypeVersion="15" ma:contentTypeDescription="Create a new document." ma:contentTypeScope="" ma:versionID="e37e5a82c47646af8492af658d9e474f">
   <xsd:schema xmlns:xsd="http://www.w3.org/2001/XMLSchema" xmlns:xs="http://www.w3.org/2001/XMLSchema" xmlns:p="http://schemas.microsoft.com/office/2006/metadata/properties" xmlns:ns3="58a99146-1799-472d-96d2-646737a494c9" xmlns:ns4="32d5dc43-c29f-4c32-8b88-0589b146d06d" targetNamespace="http://schemas.microsoft.com/office/2006/metadata/properties" ma:root="true" ma:fieldsID="f8995e3aa7ac11d7ca9a7319e31e9e9b" ns3:_="" ns4:_="">
     <xsd:import namespace="58a99146-1799-472d-96d2-646737a494c9"/>
@@ -19732,32 +20233,26 @@
 </ct:contentTypeSchema>
 </file>
 
+<file path=customXml/item3.xml><?xml version="1.0" encoding="utf-8"?>
+<?mso-contentType ?>
+<FormTemplates xmlns="http://schemas.microsoft.com/sharepoint/v3/contenttype/forms">
+  <Display>DocumentLibraryForm</Display>
+  <Edit>DocumentLibraryForm</Edit>
+  <New>DocumentLibraryForm</New>
+</FormTemplates>
+</file>
+
 <file path=customXml/itemProps1.xml><?xml version="1.0" encoding="utf-8"?>
 <ds:datastoreItem xmlns:ds="http://schemas.openxmlformats.org/officeDocument/2006/customXml" ds:itemID="{1758F933-4C15-412A-843D-28DBE11257B0}">
   <ds:schemaRefs>
-    <ds:schemaRef ds:uri="http://purl.org/dc/elements/1.1/"/>
+    <ds:schemaRef ds:uri="http://schemas.microsoft.com/office/2006/metadata/properties"/>
     <ds:schemaRef ds:uri="http://schemas.microsoft.com/office/infopath/2007/PartnerControls"/>
-    <ds:schemaRef ds:uri="http://schemas.openxmlformats.org/package/2006/metadata/core-properties"/>
-    <ds:schemaRef ds:uri="http://schemas.microsoft.com/office/2006/metadata/properties"/>
-    <ds:schemaRef ds:uri="http://www.w3.org/XML/1998/namespace"/>
-    <ds:schemaRef ds:uri="http://purl.org/dc/terms/"/>
-    <ds:schemaRef ds:uri="http://schemas.microsoft.com/office/2006/documentManagement/types"/>
     <ds:schemaRef ds:uri="58a99146-1799-472d-96d2-646737a494c9"/>
-    <ds:schemaRef ds:uri="32d5dc43-c29f-4c32-8b88-0589b146d06d"/>
-    <ds:schemaRef ds:uri="http://purl.org/dc/dcmitype/"/>
   </ds:schemaRefs>
 </ds:datastoreItem>
 </file>
 
 <file path=customXml/itemProps2.xml><?xml version="1.0" encoding="utf-8"?>
-<ds:datastoreItem xmlns:ds="http://schemas.openxmlformats.org/officeDocument/2006/customXml" ds:itemID="{BF4DBC6E-D929-4FC9-BAB6-44A776F0720B}">
-  <ds:schemaRefs>
-    <ds:schemaRef ds:uri="http://schemas.microsoft.com/sharepoint/v3/contenttype/forms"/>
-  </ds:schemaRefs>
-</ds:datastoreItem>
-</file>
-
-<file path=customXml/itemProps3.xml><?xml version="1.0" encoding="utf-8"?>
 <ds:datastoreItem xmlns:ds="http://schemas.openxmlformats.org/officeDocument/2006/customXml" ds:itemID="{1963A008-E7B8-4A94-8671-87983AF406F5}">
   <ds:schemaRefs>
     <ds:schemaRef ds:uri="http://schemas.microsoft.com/office/2006/metadata/contentType"/>
@@ -19774,4 +20269,12 @@
     <ds:schemaRef ds:uri="http://schemas.microsoft.com/internal/obd"/>
   </ds:schemaRefs>
 </ds:datastoreItem>
+</file>
+
+<file path=customXml/itemProps3.xml><?xml version="1.0" encoding="utf-8"?>
+<ds:datastoreItem xmlns:ds="http://schemas.openxmlformats.org/officeDocument/2006/customXml" ds:itemID="{BF4DBC6E-D929-4FC9-BAB6-44A776F0720B}">
+  <ds:schemaRefs>
+    <ds:schemaRef ds:uri="http://schemas.microsoft.com/sharepoint/v3/contenttype/forms"/>
+  </ds:schemaRefs>
+</ds:datastoreItem>
 </file>
</xml_diff>